<commit_message>
Deploying to gh-pages from @ ckjeong01/ckjeong01.github.io@9c00f74477eaa929da6d8761c6c8fb05c6e670fb 🚀
</commit_message>
<xml_diff>
--- a/assets/pdf/CV-Tay-Jeong-10.2023-v1-1.docx
+++ b/assets/pdf/CV-Tay-Jeong-10.2023-v1-1.docx
@@ -46,7 +46,7 @@
       <w:hyperlink r:id="rId8" w:history="1">
         <w:r>
           <w:rPr>
-            <w:rStyle w:val="Hyperlink"/>
+            <w:rStyle w:val="a4"/>
             <w:rFonts w:hint="eastAsia"/>
             <w:sz w:val="22"/>
             <w:szCs w:val="22"/>
@@ -56,7 +56,7 @@
         </w:r>
         <w:r>
           <w:rPr>
-            <w:rStyle w:val="Hyperlink"/>
+            <w:rStyle w:val="a4"/>
             <w:sz w:val="22"/>
             <w:szCs w:val="22"/>
             <w:lang w:eastAsia="ko-KR"/>
@@ -93,7 +93,7 @@
       <w:hyperlink r:id="rId9" w:history="1">
         <w:r>
           <w:rPr>
-            <w:rStyle w:val="Hyperlink"/>
+            <w:rStyle w:val="a4"/>
             <w:sz w:val="22"/>
             <w:szCs w:val="22"/>
           </w:rPr>
@@ -203,7 +203,7 @@
     </w:p>
     <w:tbl>
       <w:tblPr>
-        <w:tblStyle w:val="a"/>
+        <w:tblStyle w:val="ac"/>
         <w:tblW w:w="9026" w:type="dxa"/>
         <w:tblBorders>
           <w:top w:val="nil"/>
@@ -859,12 +859,11 @@
                 <w:tag w:val="goog_rdk_0"/>
                 <w:id w:val="1602216897"/>
               </w:sdtPr>
-              <w:sdtEndPr/>
               <w:sdtContent>
                 <w:proofErr w:type="spellStart"/>
                 <w:r>
                   <w:rPr>
-                    <w:rFonts w:ascii="Gungsuh" w:eastAsia="Gungsuh" w:hAnsi="Gungsuh" w:cs="Gungsuh"/>
+                    <w:rFonts w:ascii="궁서" w:eastAsia="궁서" w:hAnsi="궁서" w:cs="궁서"/>
                     <w:b w:val="0"/>
                   </w:rPr>
                   <w:t>경제와</w:t>
@@ -872,7 +871,7 @@
                 <w:proofErr w:type="spellEnd"/>
                 <w:r>
                   <w:rPr>
-                    <w:rFonts w:ascii="Gungsuh" w:eastAsia="Gungsuh" w:hAnsi="Gungsuh" w:cs="Gungsuh"/>
+                    <w:rFonts w:ascii="궁서" w:eastAsia="궁서" w:hAnsi="궁서" w:cs="궁서"/>
                     <w:b w:val="0"/>
                   </w:rPr>
                   <w:t xml:space="preserve"> </w:t>
@@ -880,7 +879,7 @@
                 <w:proofErr w:type="spellStart"/>
                 <w:r>
                   <w:rPr>
-                    <w:rFonts w:ascii="Gungsuh" w:eastAsia="Gungsuh" w:hAnsi="Gungsuh" w:cs="Gungsuh"/>
+                    <w:rFonts w:ascii="궁서" w:eastAsia="궁서" w:hAnsi="궁서" w:cs="궁서"/>
                     <w:b w:val="0"/>
                   </w:rPr>
                   <w:t>사회</w:t>
@@ -888,7 +887,7 @@
                 <w:proofErr w:type="spellEnd"/>
                 <w:r>
                   <w:rPr>
-                    <w:rFonts w:ascii="Gungsuh" w:eastAsia="Gungsuh" w:hAnsi="Gungsuh" w:cs="Gungsuh"/>
+                    <w:rFonts w:ascii="궁서" w:eastAsia="궁서" w:hAnsi="궁서" w:cs="궁서"/>
                     <w:b w:val="0"/>
                   </w:rPr>
                   <w:t xml:space="preserve"> </w:t>
@@ -982,12 +981,11 @@
                 <w:tag w:val="goog_rdk_1"/>
                 <w:id w:val="-610281989"/>
               </w:sdtPr>
-              <w:sdtEndPr/>
               <w:sdtContent>
                 <w:proofErr w:type="spellStart"/>
                 <w:r>
                   <w:rPr>
-                    <w:rFonts w:ascii="Gungsuh" w:eastAsia="Gungsuh" w:hAnsi="Gungsuh" w:cs="Gungsuh"/>
+                    <w:rFonts w:ascii="궁서" w:eastAsia="궁서" w:hAnsi="궁서" w:cs="궁서"/>
                     <w:b w:val="0"/>
                   </w:rPr>
                   <w:t>역사비평</w:t>
@@ -1751,7 +1749,7 @@
           <w:szCs w:val="24"/>
         </w:rPr>
         <w:lastRenderedPageBreak/>
-        <w:t xml:space="preserve">McGill University nominee for the 2023 </w:t>
+        <w:t xml:space="preserve">McGill University nominee for the 2023 Social Sciences and Humanities </w:t>
       </w:r>
       <w:r>
         <w:rPr>
@@ -1760,7 +1758,7 @@
           <w:sz w:val="24"/>
           <w:szCs w:val="24"/>
         </w:rPr>
-        <w:t xml:space="preserve">Social Sciences and Humanities </w:t>
+        <w:t xml:space="preserve">Research </w:t>
       </w:r>
       <w:r>
         <w:rPr>
@@ -1769,25 +1767,7 @@
           <w:sz w:val="24"/>
           <w:szCs w:val="24"/>
         </w:rPr>
-        <w:t xml:space="preserve">Research </w:t>
-      </w:r>
-      <w:r>
-        <w:rPr>
-          <w:rFonts w:eastAsia="Times New Roman"/>
-          <w:color w:val="000000"/>
-          <w:sz w:val="24"/>
-          <w:szCs w:val="24"/>
-        </w:rPr>
-        <w:t>Council of Canada (SSHRC)</w:t>
-      </w:r>
-      <w:r>
-        <w:rPr>
-          <w:rFonts w:eastAsia="Times New Roman"/>
-          <w:color w:val="000000"/>
-          <w:sz w:val="24"/>
-          <w:szCs w:val="24"/>
-        </w:rPr>
-        <w:t xml:space="preserve"> Talent Award</w:t>
+        <w:t>Council of Canada (SSHRC) Talent Award</w:t>
       </w:r>
       <w:r>
         <w:rPr>
@@ -2672,7 +2652,7 @@
     </w:p>
     <w:tbl>
       <w:tblPr>
-        <w:tblStyle w:val="a1"/>
+        <w:tblStyle w:val="ad"/>
         <w:tblW w:w="9498" w:type="dxa"/>
         <w:tblBorders>
           <w:top w:val="single" w:sz="4" w:space="0" w:color="7F7F7F"/>
@@ -3564,7 +3544,7 @@
     </w:p>
     <w:tbl>
       <w:tblPr>
-        <w:tblStyle w:val="a2"/>
+        <w:tblStyle w:val="ae"/>
         <w:tblW w:w="9257" w:type="dxa"/>
         <w:tblBorders>
           <w:top w:val="single" w:sz="4" w:space="0" w:color="7F7F7F"/>
@@ -4147,28 +4127,7 @@
                 <w:sz w:val="24"/>
                 <w:szCs w:val="24"/>
               </w:rPr>
-              <w:t xml:space="preserve"> </w:t>
-            </w:r>
-            <w:r>
-              <w:rPr>
-                <w:sz w:val="24"/>
-                <w:szCs w:val="24"/>
-              </w:rPr>
-              <w:t xml:space="preserve">(highest among </w:t>
-            </w:r>
-            <w:r>
-              <w:rPr>
-                <w:sz w:val="24"/>
-                <w:szCs w:val="24"/>
-              </w:rPr>
-              <w:t>five</w:t>
-            </w:r>
-            <w:r>
-              <w:rPr>
-                <w:sz w:val="24"/>
-                <w:szCs w:val="24"/>
-              </w:rPr>
-              <w:t xml:space="preserve"> levels)</w:t>
+              <w:t xml:space="preserve"> (highest among five levels)</w:t>
             </w:r>
           </w:p>
           <w:p>
@@ -4252,7 +4211,7 @@
     </w:p>
     <w:tbl>
       <w:tblPr>
-        <w:tblStyle w:val="a3"/>
+        <w:tblStyle w:val="af"/>
         <w:tblW w:w="9060" w:type="dxa"/>
         <w:tblBorders>
           <w:top w:val="single" w:sz="4" w:space="0" w:color="7F7F7F"/>
@@ -4835,7 +4794,7 @@
     </w:p>
     <w:tbl>
       <w:tblPr>
-        <w:tblStyle w:val="a4"/>
+        <w:tblStyle w:val="af0"/>
         <w:tblW w:w="9067" w:type="dxa"/>
         <w:tblBorders>
           <w:top w:val="single" w:sz="4" w:space="0" w:color="7F7F7F"/>
@@ -5219,12 +5178,44 @@
           <w:sz w:val="28"/>
           <w:szCs w:val="28"/>
         </w:rPr>
-        <w:t>Research Assistant Experience</w:t>
+        <w:t xml:space="preserve">Research </w:t>
+      </w:r>
+      <w:r>
+        <w:rPr>
+          <w:b/>
+          <w:sz w:val="28"/>
+          <w:szCs w:val="28"/>
+        </w:rPr>
+        <w:t>A</w:t>
+      </w:r>
+      <w:r>
+        <w:rPr>
+          <w:b/>
+          <w:sz w:val="28"/>
+          <w:szCs w:val="28"/>
+        </w:rPr>
+        <w:t xml:space="preserve">ssistant </w:t>
+      </w:r>
+      <w:r>
+        <w:rPr>
+          <w:b/>
+          <w:sz w:val="28"/>
+          <w:szCs w:val="28"/>
+        </w:rPr>
+        <w:t>E</w:t>
+      </w:r>
+      <w:r>
+        <w:rPr>
+          <w:b/>
+          <w:sz w:val="28"/>
+          <w:szCs w:val="28"/>
+        </w:rPr>
+        <w:t>xperience</w:t>
       </w:r>
     </w:p>
     <w:tbl>
       <w:tblPr>
-        <w:tblStyle w:val="a5"/>
+        <w:tblStyle w:val="af1"/>
         <w:tblW w:w="9067" w:type="dxa"/>
         <w:tblBorders>
           <w:top w:val="single" w:sz="4" w:space="0" w:color="7F7F7F"/>
@@ -5554,12 +5545,44 @@
           <w:sz w:val="28"/>
           <w:szCs w:val="28"/>
         </w:rPr>
-        <w:t>Other work experience</w:t>
+        <w:t xml:space="preserve">Other </w:t>
+      </w:r>
+      <w:r>
+        <w:rPr>
+          <w:b/>
+          <w:sz w:val="28"/>
+          <w:szCs w:val="28"/>
+        </w:rPr>
+        <w:t>W</w:t>
+      </w:r>
+      <w:r>
+        <w:rPr>
+          <w:b/>
+          <w:sz w:val="28"/>
+          <w:szCs w:val="28"/>
+        </w:rPr>
+        <w:t xml:space="preserve">ork </w:t>
+      </w:r>
+      <w:r>
+        <w:rPr>
+          <w:b/>
+          <w:sz w:val="28"/>
+          <w:szCs w:val="28"/>
+        </w:rPr>
+        <w:t>E</w:t>
+      </w:r>
+      <w:r>
+        <w:rPr>
+          <w:b/>
+          <w:sz w:val="28"/>
+          <w:szCs w:val="28"/>
+        </w:rPr>
+        <w:t>xperience</w:t>
       </w:r>
     </w:p>
     <w:tbl>
       <w:tblPr>
-        <w:tblStyle w:val="a6"/>
+        <w:tblStyle w:val="af2"/>
         <w:tblW w:w="9016" w:type="dxa"/>
         <w:tblBorders>
           <w:top w:val="single" w:sz="4" w:space="0" w:color="7F7F7F"/>
@@ -5661,7 +5684,6 @@
                 <w:tag w:val="goog_rdk_2"/>
                 <w:id w:val="1556896214"/>
               </w:sdtPr>
-              <w:sdtEndPr/>
               <w:sdtContent>
                 <w:r>
                   <w:rPr>
@@ -5817,7 +5839,7 @@
     </w:p>
     <w:tbl>
       <w:tblPr>
-        <w:tblStyle w:val="a7"/>
+        <w:tblStyle w:val="af3"/>
         <w:tblW w:w="9254" w:type="dxa"/>
         <w:tblBorders>
           <w:top w:val="single" w:sz="4" w:space="0" w:color="7F7F7F"/>
@@ -7038,7 +7060,7 @@
     <w:lsdException w:name="Unresolved Mention" w:semiHidden="1" w:unhideWhenUsed="1"/>
     <w:lsdException w:name="Smart Link" w:semiHidden="1" w:unhideWhenUsed="1"/>
   </w:latentStyles>
-  <w:style w:type="paragraph" w:default="1" w:styleId="Normal">
+  <w:style w:type="paragraph" w:default="1" w:styleId="a">
     <w:name w:val="Normal"/>
     <w:qFormat/>
     <w:rsid w:val="00771827"/>
@@ -7046,10 +7068,10 @@
       <w:lang w:eastAsia="en-US"/>
     </w:rPr>
   </w:style>
-  <w:style w:type="paragraph" w:styleId="Heading1">
+  <w:style w:type="paragraph" w:styleId="1">
     <w:name w:val="heading 1"/>
-    <w:basedOn w:val="Normal"/>
-    <w:next w:val="Normal"/>
+    <w:basedOn w:val="a"/>
+    <w:next w:val="a"/>
     <w:pPr>
       <w:keepNext/>
       <w:keepLines/>
@@ -7062,10 +7084,10 @@
       <w:szCs w:val="48"/>
     </w:rPr>
   </w:style>
-  <w:style w:type="paragraph" w:styleId="Heading2">
+  <w:style w:type="paragraph" w:styleId="2">
     <w:name w:val="heading 2"/>
-    <w:basedOn w:val="Normal"/>
-    <w:next w:val="Normal"/>
+    <w:basedOn w:val="a"/>
+    <w:next w:val="a"/>
     <w:pPr>
       <w:keepNext/>
       <w:keepLines/>
@@ -7078,10 +7100,10 @@
       <w:szCs w:val="36"/>
     </w:rPr>
   </w:style>
-  <w:style w:type="paragraph" w:styleId="Heading3">
+  <w:style w:type="paragraph" w:styleId="3">
     <w:name w:val="heading 3"/>
-    <w:basedOn w:val="Normal"/>
-    <w:next w:val="Normal"/>
+    <w:basedOn w:val="a"/>
+    <w:next w:val="a"/>
     <w:pPr>
       <w:keepNext/>
       <w:keepLines/>
@@ -7094,10 +7116,10 @@
       <w:szCs w:val="28"/>
     </w:rPr>
   </w:style>
-  <w:style w:type="paragraph" w:styleId="Heading4">
+  <w:style w:type="paragraph" w:styleId="4">
     <w:name w:val="heading 4"/>
-    <w:basedOn w:val="Normal"/>
-    <w:next w:val="Normal"/>
+    <w:basedOn w:val="a"/>
+    <w:next w:val="a"/>
     <w:pPr>
       <w:keepNext/>
       <w:keepLines/>
@@ -7110,10 +7132,10 @@
       <w:szCs w:val="24"/>
     </w:rPr>
   </w:style>
-  <w:style w:type="paragraph" w:styleId="Heading5">
+  <w:style w:type="paragraph" w:styleId="5">
     <w:name w:val="heading 5"/>
-    <w:basedOn w:val="Normal"/>
-    <w:next w:val="Normal"/>
+    <w:basedOn w:val="a"/>
+    <w:next w:val="a"/>
     <w:pPr>
       <w:keepNext/>
       <w:keepLines/>
@@ -7126,10 +7148,10 @@
       <w:szCs w:val="22"/>
     </w:rPr>
   </w:style>
-  <w:style w:type="paragraph" w:styleId="Heading6">
+  <w:style w:type="paragraph" w:styleId="6">
     <w:name w:val="heading 6"/>
-    <w:basedOn w:val="Normal"/>
-    <w:next w:val="Normal"/>
+    <w:basedOn w:val="a"/>
+    <w:next w:val="a"/>
     <w:pPr>
       <w:keepNext/>
       <w:keepLines/>
@@ -7140,13 +7162,13 @@
       <w:b/>
     </w:rPr>
   </w:style>
-  <w:style w:type="character" w:default="1" w:styleId="DefaultParagraphFont">
+  <w:style w:type="character" w:default="1" w:styleId="a0">
     <w:name w:val="Default Paragraph Font"/>
     <w:uiPriority w:val="1"/>
     <w:semiHidden/>
     <w:unhideWhenUsed/>
   </w:style>
-  <w:style w:type="table" w:default="1" w:styleId="TableNormal">
+  <w:style w:type="table" w:default="1" w:styleId="a1">
     <w:name w:val="Normal Table"/>
     <w:uiPriority w:val="99"/>
     <w:semiHidden/>
@@ -7161,7 +7183,7 @@
       </w:tblCellMar>
     </w:tblPr>
   </w:style>
-  <w:style w:type="numbering" w:default="1" w:styleId="NoList">
+  <w:style w:type="numbering" w:default="1" w:styleId="a2">
     <w:name w:val="No List"/>
     <w:uiPriority w:val="99"/>
     <w:semiHidden/>
@@ -7178,10 +7200,10 @@
       </w:tblCellMar>
     </w:tblPr>
   </w:style>
-  <w:style w:type="paragraph" w:styleId="Title">
+  <w:style w:type="paragraph" w:styleId="a3">
     <w:name w:val="Title"/>
-    <w:basedOn w:val="Normal"/>
-    <w:next w:val="Normal"/>
+    <w:basedOn w:val="a"/>
+    <w:next w:val="a"/>
     <w:pPr>
       <w:keepNext/>
       <w:keepLines/>
@@ -7193,9 +7215,9 @@
       <w:szCs w:val="72"/>
     </w:rPr>
   </w:style>
-  <w:style w:type="character" w:styleId="Hyperlink">
+  <w:style w:type="character" w:styleId="a4">
     <w:name w:val="Hyperlink"/>
-    <w:basedOn w:val="DefaultParagraphFont"/>
+    <w:basedOn w:val="a0"/>
     <w:uiPriority w:val="99"/>
     <w:unhideWhenUsed/>
     <w:rsid w:val="00771827"/>
@@ -7204,9 +7226,9 @@
       <w:u w:val="single"/>
     </w:rPr>
   </w:style>
-  <w:style w:type="table" w:styleId="TableGrid">
+  <w:style w:type="table" w:styleId="a5">
     <w:name w:val="Table Grid"/>
-    <w:basedOn w:val="TableNormal"/>
+    <w:basedOn w:val="a1"/>
     <w:uiPriority w:val="59"/>
     <w:rsid w:val="00771827"/>
     <w:tblPr>
@@ -7220,10 +7242,10 @@
       </w:tblBorders>
     </w:tblPr>
   </w:style>
-  <w:style w:type="paragraph" w:styleId="Header">
+  <w:style w:type="paragraph" w:styleId="a6">
     <w:name w:val="header"/>
-    <w:basedOn w:val="Normal"/>
-    <w:link w:val="HeaderChar"/>
+    <w:basedOn w:val="a"/>
+    <w:link w:val="Char"/>
     <w:uiPriority w:val="99"/>
     <w:unhideWhenUsed/>
     <w:rsid w:val="0020111A"/>
@@ -7235,10 +7257,10 @@
       <w:snapToGrid w:val="0"/>
     </w:pPr>
   </w:style>
-  <w:style w:type="character" w:customStyle="1" w:styleId="HeaderChar">
-    <w:name w:val="Header Char"/>
-    <w:basedOn w:val="DefaultParagraphFont"/>
-    <w:link w:val="Header"/>
+  <w:style w:type="character" w:customStyle="1" w:styleId="Char">
+    <w:name w:val="머리글 Char"/>
+    <w:basedOn w:val="a0"/>
+    <w:link w:val="a6"/>
     <w:uiPriority w:val="99"/>
     <w:rsid w:val="0020111A"/>
     <w:rPr>
@@ -7248,10 +7270,10 @@
       <w:lang w:eastAsia="en-US"/>
     </w:rPr>
   </w:style>
-  <w:style w:type="paragraph" w:styleId="Footer">
+  <w:style w:type="paragraph" w:styleId="a7">
     <w:name w:val="footer"/>
-    <w:basedOn w:val="Normal"/>
-    <w:link w:val="FooterChar"/>
+    <w:basedOn w:val="a"/>
+    <w:link w:val="Char0"/>
     <w:uiPriority w:val="99"/>
     <w:unhideWhenUsed/>
     <w:rsid w:val="0020111A"/>
@@ -7263,10 +7285,10 @@
       <w:snapToGrid w:val="0"/>
     </w:pPr>
   </w:style>
-  <w:style w:type="character" w:customStyle="1" w:styleId="FooterChar">
-    <w:name w:val="Footer Char"/>
-    <w:basedOn w:val="DefaultParagraphFont"/>
-    <w:link w:val="Footer"/>
+  <w:style w:type="character" w:customStyle="1" w:styleId="Char0">
+    <w:name w:val="바닥글 Char"/>
+    <w:basedOn w:val="a0"/>
+    <w:link w:val="a7"/>
     <w:uiPriority w:val="99"/>
     <w:rsid w:val="0020111A"/>
     <w:rPr>
@@ -7276,9 +7298,9 @@
       <w:lang w:eastAsia="en-US"/>
     </w:rPr>
   </w:style>
-  <w:style w:type="paragraph" w:styleId="ListParagraph">
+  <w:style w:type="paragraph" w:styleId="a8">
     <w:name w:val="List Paragraph"/>
-    <w:basedOn w:val="Normal"/>
+    <w:basedOn w:val="a"/>
     <w:uiPriority w:val="34"/>
     <w:qFormat/>
     <w:rsid w:val="000A59C8"/>
@@ -7286,9 +7308,9 @@
       <w:ind w:leftChars="400" w:left="800"/>
     </w:pPr>
   </w:style>
-  <w:style w:type="table" w:styleId="PlainTable5">
+  <w:style w:type="table" w:styleId="50">
     <w:name w:val="Plain Table 5"/>
-    <w:basedOn w:val="TableNormal"/>
+    <w:basedOn w:val="a1"/>
     <w:uiPriority w:val="45"/>
     <w:rsid w:val="0043181E"/>
     <w:tblPr>
@@ -7403,9 +7425,9 @@
       </w:tcPr>
     </w:tblStylePr>
   </w:style>
-  <w:style w:type="table" w:styleId="PlainTable2">
+  <w:style w:type="table" w:styleId="20">
     <w:name w:val="Plain Table 2"/>
-    <w:basedOn w:val="TableNormal"/>
+    <w:basedOn w:val="a1"/>
     <w:uiPriority w:val="42"/>
     <w:rsid w:val="0043181E"/>
     <w:tblPr>
@@ -7480,9 +7502,9 @@
       </w:tcPr>
     </w:tblStylePr>
   </w:style>
-  <w:style w:type="table" w:styleId="PlainTable3">
+  <w:style w:type="table" w:styleId="30">
     <w:name w:val="Plain Table 3"/>
-    <w:basedOn w:val="TableNormal"/>
+    <w:basedOn w:val="a1"/>
     <w:uiPriority w:val="43"/>
     <w:rsid w:val="0043181E"/>
     <w:tblPr>
@@ -7570,9 +7592,9 @@
       </w:tcPr>
     </w:tblStylePr>
   </w:style>
-  <w:style w:type="table" w:styleId="PlainTable4">
+  <w:style w:type="table" w:styleId="40">
     <w:name w:val="Plain Table 4"/>
-    <w:basedOn w:val="TableNormal"/>
+    <w:basedOn w:val="a1"/>
     <w:uiPriority w:val="44"/>
     <w:rsid w:val="007734F6"/>
     <w:tblPr>
@@ -7616,10 +7638,10 @@
       </w:tcPr>
     </w:tblStylePr>
   </w:style>
-  <w:style w:type="paragraph" w:styleId="BalloonText">
+  <w:style w:type="paragraph" w:styleId="a9">
     <w:name w:val="Balloon Text"/>
-    <w:basedOn w:val="Normal"/>
-    <w:link w:val="BalloonTextChar"/>
+    <w:basedOn w:val="a"/>
+    <w:link w:val="Char1"/>
     <w:uiPriority w:val="99"/>
     <w:semiHidden/>
     <w:unhideWhenUsed/>
@@ -7630,10 +7652,10 @@
       <w:szCs w:val="18"/>
     </w:rPr>
   </w:style>
-  <w:style w:type="character" w:customStyle="1" w:styleId="BalloonTextChar">
-    <w:name w:val="Balloon Text Char"/>
-    <w:basedOn w:val="DefaultParagraphFont"/>
-    <w:link w:val="BalloonText"/>
+  <w:style w:type="character" w:customStyle="1" w:styleId="Char1">
+    <w:name w:val="풍선 도움말 텍스트 Char"/>
+    <w:basedOn w:val="a0"/>
+    <w:link w:val="a9"/>
     <w:uiPriority w:val="99"/>
     <w:semiHidden/>
     <w:rsid w:val="004F2FF6"/>
@@ -7647,7 +7669,7 @@
   </w:style>
   <w:style w:type="character" w:customStyle="1" w:styleId="UnresolvedMention1">
     <w:name w:val="Unresolved Mention1"/>
-    <w:basedOn w:val="DefaultParagraphFont"/>
+    <w:basedOn w:val="a0"/>
     <w:uiPriority w:val="99"/>
     <w:semiHidden/>
     <w:unhideWhenUsed/>
@@ -7657,9 +7679,9 @@
       <w:shd w:val="clear" w:color="auto" w:fill="E1DFDD"/>
     </w:rPr>
   </w:style>
-  <w:style w:type="character" w:styleId="FollowedHyperlink">
+  <w:style w:type="character" w:styleId="aa">
     <w:name w:val="FollowedHyperlink"/>
-    <w:basedOn w:val="DefaultParagraphFont"/>
+    <w:basedOn w:val="a0"/>
     <w:uiPriority w:val="99"/>
     <w:semiHidden/>
     <w:unhideWhenUsed/>
@@ -7684,7 +7706,7 @@
       <w:szCs w:val="24"/>
     </w:rPr>
   </w:style>
-  <w:style w:type="character" w:customStyle="1" w:styleId="A0">
+  <w:style w:type="character" w:customStyle="1" w:styleId="A00">
     <w:name w:val="A0"/>
     <w:uiPriority w:val="99"/>
     <w:rsid w:val="005311A5"/>
@@ -7695,10 +7717,10 @@
       <w:szCs w:val="15"/>
     </w:rPr>
   </w:style>
-  <w:style w:type="paragraph" w:styleId="Subtitle">
+  <w:style w:type="paragraph" w:styleId="ab">
     <w:name w:val="Subtitle"/>
-    <w:basedOn w:val="Normal"/>
-    <w:next w:val="Normal"/>
+    <w:basedOn w:val="a"/>
+    <w:next w:val="a"/>
     <w:pPr>
       <w:keepNext/>
       <w:keepLines/>
@@ -7712,8 +7734,8 @@
       <w:szCs w:val="48"/>
     </w:rPr>
   </w:style>
-  <w:style w:type="table" w:customStyle="1" w:styleId="a">
-    <w:basedOn w:val="TableNormal"/>
+  <w:style w:type="table" w:customStyle="1" w:styleId="ac">
+    <w:basedOn w:val="a1"/>
     <w:tblPr>
       <w:tblStyleRowBandSize w:val="1"/>
       <w:tblStyleColBandSize w:val="1"/>
@@ -7778,8 +7800,8 @@
       </w:tcPr>
     </w:tblStylePr>
   </w:style>
-  <w:style w:type="table" w:customStyle="1" w:styleId="a1">
-    <w:basedOn w:val="TableNormal"/>
+  <w:style w:type="table" w:customStyle="1" w:styleId="ad">
+    <w:basedOn w:val="a1"/>
     <w:tblPr>
       <w:tblStyleRowBandSize w:val="1"/>
       <w:tblStyleColBandSize w:val="1"/>
@@ -7844,8 +7866,8 @@
       </w:tcPr>
     </w:tblStylePr>
   </w:style>
-  <w:style w:type="table" w:customStyle="1" w:styleId="a2">
-    <w:basedOn w:val="TableNormal"/>
+  <w:style w:type="table" w:customStyle="1" w:styleId="ae">
+    <w:basedOn w:val="a1"/>
     <w:tblPr>
       <w:tblStyleRowBandSize w:val="1"/>
       <w:tblStyleColBandSize w:val="1"/>
@@ -7910,15 +7932,15 @@
       </w:tcPr>
     </w:tblStylePr>
   </w:style>
-  <w:style w:type="table" w:customStyle="1" w:styleId="a3">
-    <w:basedOn w:val="TableNormal"/>
+  <w:style w:type="table" w:customStyle="1" w:styleId="af">
+    <w:basedOn w:val="a1"/>
     <w:tblPr>
       <w:tblStyleRowBandSize w:val="1"/>
       <w:tblStyleColBandSize w:val="1"/>
     </w:tblPr>
   </w:style>
-  <w:style w:type="table" w:customStyle="1" w:styleId="a4">
-    <w:basedOn w:val="TableNormal"/>
+  <w:style w:type="table" w:customStyle="1" w:styleId="af0">
+    <w:basedOn w:val="a1"/>
     <w:tblPr>
       <w:tblStyleRowBandSize w:val="1"/>
       <w:tblStyleColBandSize w:val="1"/>
@@ -7983,8 +8005,8 @@
       </w:tcPr>
     </w:tblStylePr>
   </w:style>
-  <w:style w:type="table" w:customStyle="1" w:styleId="a5">
-    <w:basedOn w:val="TableNormal"/>
+  <w:style w:type="table" w:customStyle="1" w:styleId="af1">
+    <w:basedOn w:val="a1"/>
     <w:tblPr>
       <w:tblStyleRowBandSize w:val="1"/>
       <w:tblStyleColBandSize w:val="1"/>
@@ -8049,15 +8071,15 @@
       </w:tcPr>
     </w:tblStylePr>
   </w:style>
-  <w:style w:type="table" w:customStyle="1" w:styleId="a6">
-    <w:basedOn w:val="TableNormal"/>
+  <w:style w:type="table" w:customStyle="1" w:styleId="af2">
+    <w:basedOn w:val="a1"/>
     <w:tblPr>
       <w:tblStyleRowBandSize w:val="1"/>
       <w:tblStyleColBandSize w:val="1"/>
     </w:tblPr>
   </w:style>
-  <w:style w:type="table" w:customStyle="1" w:styleId="a7">
-    <w:basedOn w:val="TableNormal"/>
+  <w:style w:type="table" w:customStyle="1" w:styleId="af3">
+    <w:basedOn w:val="a1"/>
     <w:tblPr>
       <w:tblStyleRowBandSize w:val="1"/>
       <w:tblStyleColBandSize w:val="1"/>

</xml_diff>